<commit_message>
Added images to report
</commit_message>
<xml_diff>
--- a/docs/relatorio.docx
+++ b/docs/relatorio.docx
@@ -1546,9 +1546,110 @@
       <w:proofErr w:type="spellEnd"/>
       <w:r>
         <w:rPr>
+          <w:b w:val="0"/>
+          <w:bCs w:val="0"/>
           <w:noProof/>
           <w:lang w:eastAsia="pt-PT"/>
         </w:rPr>
+        <w:drawing>
+          <wp:inline distT="0" distB="0" distL="0" distR="0">
+            <wp:extent cx="5400040" cy="2994030"/>
+            <wp:effectExtent l="19050" t="0" r="0" b="0"/>
+            <wp:docPr id="2" name="Imagem 2"/>
+            <wp:cNvGraphicFramePr>
+              <a:graphicFrameLocks xmlns:a="http://schemas.openxmlformats.org/drawingml/2006/main" noChangeAspect="1"/>
+            </wp:cNvGraphicFramePr>
+            <a:graphic xmlns:a="http://schemas.openxmlformats.org/drawingml/2006/main">
+              <a:graphicData uri="http://schemas.openxmlformats.org/drawingml/2006/picture">
+                <pic:pic xmlns:pic="http://schemas.openxmlformats.org/drawingml/2006/picture">
+                  <pic:nvPicPr>
+                    <pic:cNvPr id="0" name="Picture 2"/>
+                    <pic:cNvPicPr>
+                      <a:picLocks noChangeAspect="1" noChangeArrowheads="1"/>
+                    </pic:cNvPicPr>
+                  </pic:nvPicPr>
+                  <pic:blipFill>
+                    <a:blip r:embed="rId9" cstate="print"/>
+                    <a:srcRect/>
+                    <a:stretch>
+                      <a:fillRect/>
+                    </a:stretch>
+                  </pic:blipFill>
+                  <pic:spPr bwMode="auto">
+                    <a:xfrm>
+                      <a:off x="0" y="0"/>
+                      <a:ext cx="5400040" cy="2994030"/>
+                    </a:xfrm>
+                    <a:prstGeom prst="rect">
+                      <a:avLst/>
+                    </a:prstGeom>
+                    <a:noFill/>
+                    <a:ln w="9525">
+                      <a:noFill/>
+                      <a:miter lim="800000"/>
+                      <a:headEnd/>
+                      <a:tailEnd/>
+                    </a:ln>
+                  </pic:spPr>
+                </pic:pic>
+              </a:graphicData>
+            </a:graphic>
+          </wp:inline>
+        </w:drawing>
+      </w:r>
+      <w:r>
+        <w:rPr>
+          <w:b w:val="0"/>
+          <w:bCs w:val="0"/>
+          <w:noProof/>
+          <w:lang w:eastAsia="pt-PT"/>
+        </w:rPr>
+        <w:lastRenderedPageBreak/>
+        <w:drawing>
+          <wp:inline distT="0" distB="0" distL="0" distR="0">
+            <wp:extent cx="5400040" cy="2981814"/>
+            <wp:effectExtent l="19050" t="0" r="0" b="0"/>
+            <wp:docPr id="5" name="Imagem 5"/>
+            <wp:cNvGraphicFramePr>
+              <a:graphicFrameLocks xmlns:a="http://schemas.openxmlformats.org/drawingml/2006/main" noChangeAspect="1"/>
+            </wp:cNvGraphicFramePr>
+            <a:graphic xmlns:a="http://schemas.openxmlformats.org/drawingml/2006/main">
+              <a:graphicData uri="http://schemas.openxmlformats.org/drawingml/2006/picture">
+                <pic:pic xmlns:pic="http://schemas.openxmlformats.org/drawingml/2006/picture">
+                  <pic:nvPicPr>
+                    <pic:cNvPr id="0" name="Picture 5"/>
+                    <pic:cNvPicPr>
+                      <a:picLocks noChangeAspect="1" noChangeArrowheads="1"/>
+                    </pic:cNvPicPr>
+                  </pic:nvPicPr>
+                  <pic:blipFill>
+                    <a:blip r:embed="rId10" cstate="print"/>
+                    <a:srcRect/>
+                    <a:stretch>
+                      <a:fillRect/>
+                    </a:stretch>
+                  </pic:blipFill>
+                  <pic:spPr bwMode="auto">
+                    <a:xfrm>
+                      <a:off x="0" y="0"/>
+                      <a:ext cx="5400040" cy="2981814"/>
+                    </a:xfrm>
+                    <a:prstGeom prst="rect">
+                      <a:avLst/>
+                    </a:prstGeom>
+                    <a:noFill/>
+                    <a:ln w="9525">
+                      <a:noFill/>
+                      <a:miter lim="800000"/>
+                      <a:headEnd/>
+                      <a:tailEnd/>
+                    </a:ln>
+                  </pic:spPr>
+                </pic:pic>
+              </a:graphicData>
+            </a:graphic>
+          </wp:inline>
+        </w:drawing>
       </w:r>
       <w:r>
         <w:pict>
@@ -1898,8 +1999,8 @@
       </w:r>
     </w:p>
     <w:sectPr>
-      <w:headerReference w:type="default" r:id="rId9"/>
-      <w:footerReference w:type="default" r:id="rId10"/>
+      <w:headerReference w:type="default" r:id="rId11"/>
+      <w:footerReference w:type="default" r:id="rId12"/>
       <w:pgSz w:w="11906" w:h="16838"/>
       <w:pgMar w:top="1417" w:right="1701" w:bottom="1417" w:left="1701" w:header="708" w:footer="708" w:gutter="0"/>
       <w:pgNumType w:start="1"/>
@@ -1992,7 +2093,7 @@
             <w:sz w:val="28"/>
             <w:szCs w:val="28"/>
           </w:rPr>
-          <w:t>2</w:t>
+          <w:t>1</w:t>
         </w:r>
         <w:r>
           <w:rPr>
@@ -4284,7 +4385,7 @@
 </file>
 
 <file path=customXml/itemProps1.xml><?xml version="1.0" encoding="utf-8"?>
-<ds:datastoreItem xmlns:ds="http://schemas.openxmlformats.org/officeDocument/2006/customXml" ds:itemID="{A1A0AA73-6340-4787-B8BD-A79147C7693C}">
+<ds:datastoreItem xmlns:ds="http://schemas.openxmlformats.org/officeDocument/2006/customXml" ds:itemID="{0D1A5146-8FC3-4323-A931-9F9194E84287}">
   <ds:schemaRefs>
     <ds:schemaRef ds:uri="http://schemas.openxmlformats.org/officeDocument/2006/bibliography"/>
   </ds:schemaRefs>

</xml_diff>